<commit_message>
"Apa Itu Bahasa Pemograman ?
</commit_message>
<xml_diff>
--- a/Semester 2/Dasar - Dasar Pemograman/Pertemuan 1/Tugas 1.docx
+++ b/Semester 2/Dasar - Dasar Pemograman/Pertemuan 1/Tugas 1.docx
@@ -239,6 +239,1157 @@
         </w:rPr>
         <w:t>.</w:t>
       </w:r>
+    </w:p>
+    <w:p>
+      <w:pPr>
+        <w:rPr>
+          <w:lang w:val="en-US"/>
+        </w:rPr>
+      </w:pPr>
+      <w:proofErr w:type="spellStart"/>
+      <w:r>
+        <w:rPr>
+          <w:lang w:val="en-US"/>
+        </w:rPr>
+        <w:t>Apa</w:t>
+      </w:r>
+      <w:proofErr w:type="spellEnd"/>
+      <w:r>
+        <w:rPr>
+          <w:lang w:val="en-US"/>
+        </w:rPr>
+        <w:t xml:space="preserve"> </w:t>
+      </w:r>
+      <w:proofErr w:type="spellStart"/>
+      <w:r>
+        <w:rPr>
+          <w:lang w:val="en-US"/>
+        </w:rPr>
+        <w:t>Itu</w:t>
+      </w:r>
+      <w:proofErr w:type="spellEnd"/>
+      <w:r>
+        <w:rPr>
+          <w:lang w:val="en-US"/>
+        </w:rPr>
+        <w:t xml:space="preserve"> Bahasa Pem</w:t>
+      </w:r>
+      <w:proofErr w:type="spellStart"/>
+      <w:r>
+        <w:rPr>
+          <w:lang w:val="en-US"/>
+        </w:rPr>
+        <w:t>ograman</w:t>
+      </w:r>
+      <w:proofErr w:type="spellEnd"/>
+      <w:r>
+        <w:rPr>
+          <w:lang w:val="en-US"/>
+        </w:rPr>
+        <w:t xml:space="preserve"> ?</w:t>
+      </w:r>
+    </w:p>
+    <w:p>
+      <w:pPr>
+        <w:rPr>
+          <w:lang w:val="en-US"/>
+        </w:rPr>
+      </w:pPr>
+      <w:r>
+        <w:rPr>
+          <w:rFonts w:ascii="Arial" w:hAnsi="Arial" w:cs="Arial"/>
+          <w:color w:val="202122"/>
+          <w:sz w:val="21"/>
+          <w:szCs w:val="21"/>
+          <w:shd w:val="clear" w:color="auto" w:fill="FFFFFF"/>
+        </w:rPr>
+        <w:t xml:space="preserve">Bahasa </w:t>
+      </w:r>
+      <w:proofErr w:type="spellStart"/>
+      <w:r>
+        <w:rPr>
+          <w:rFonts w:ascii="Arial" w:hAnsi="Arial" w:cs="Arial"/>
+          <w:color w:val="202122"/>
+          <w:sz w:val="21"/>
+          <w:szCs w:val="21"/>
+          <w:shd w:val="clear" w:color="auto" w:fill="FFFFFF"/>
+        </w:rPr>
+        <w:t>Pemrograman</w:t>
+      </w:r>
+      <w:proofErr w:type="spellEnd"/>
+      <w:r>
+        <w:rPr>
+          <w:rFonts w:ascii="Arial" w:hAnsi="Arial" w:cs="Arial"/>
+          <w:color w:val="202122"/>
+          <w:sz w:val="21"/>
+          <w:szCs w:val="21"/>
+          <w:shd w:val="clear" w:color="auto" w:fill="FFFFFF"/>
+        </w:rPr>
+        <w:t xml:space="preserve"> (programming language) </w:t>
+      </w:r>
+      <w:proofErr w:type="spellStart"/>
+      <w:r>
+        <w:rPr>
+          <w:rFonts w:ascii="Arial" w:hAnsi="Arial" w:cs="Arial"/>
+          <w:color w:val="202122"/>
+          <w:sz w:val="21"/>
+          <w:szCs w:val="21"/>
+          <w:shd w:val="clear" w:color="auto" w:fill="FFFFFF"/>
+        </w:rPr>
+        <w:t>adalah</w:t>
+      </w:r>
+      <w:proofErr w:type="spellEnd"/>
+      <w:r>
+        <w:rPr>
+          <w:rFonts w:ascii="Arial" w:hAnsi="Arial" w:cs="Arial"/>
+          <w:color w:val="202122"/>
+          <w:sz w:val="21"/>
+          <w:szCs w:val="21"/>
+          <w:shd w:val="clear" w:color="auto" w:fill="FFFFFF"/>
+        </w:rPr>
+        <w:t xml:space="preserve"> </w:t>
+      </w:r>
+      <w:proofErr w:type="spellStart"/>
+      <w:r>
+        <w:rPr>
+          <w:rFonts w:ascii="Arial" w:hAnsi="Arial" w:cs="Arial"/>
+          <w:color w:val="202122"/>
+          <w:sz w:val="21"/>
+          <w:szCs w:val="21"/>
+          <w:shd w:val="clear" w:color="auto" w:fill="FFFFFF"/>
+        </w:rPr>
+        <w:t>sebuah</w:t>
+      </w:r>
+      <w:proofErr w:type="spellEnd"/>
+      <w:r>
+        <w:rPr>
+          <w:rFonts w:ascii="Arial" w:hAnsi="Arial" w:cs="Arial"/>
+          <w:color w:val="202122"/>
+          <w:sz w:val="21"/>
+          <w:szCs w:val="21"/>
+          <w:shd w:val="clear" w:color="auto" w:fill="FFFFFF"/>
+        </w:rPr>
+        <w:t xml:space="preserve"> </w:t>
+      </w:r>
+      <w:proofErr w:type="spellStart"/>
+      <w:r>
+        <w:rPr>
+          <w:rFonts w:ascii="Arial" w:hAnsi="Arial" w:cs="Arial"/>
+          <w:color w:val="202122"/>
+          <w:sz w:val="21"/>
+          <w:szCs w:val="21"/>
+          <w:shd w:val="clear" w:color="auto" w:fill="FFFFFF"/>
+        </w:rPr>
+        <w:t>instruksi</w:t>
+      </w:r>
+      <w:proofErr w:type="spellEnd"/>
+      <w:r>
+        <w:rPr>
+          <w:rFonts w:ascii="Arial" w:hAnsi="Arial" w:cs="Arial"/>
+          <w:color w:val="202122"/>
+          <w:sz w:val="21"/>
+          <w:szCs w:val="21"/>
+          <w:shd w:val="clear" w:color="auto" w:fill="FFFFFF"/>
+        </w:rPr>
+        <w:t xml:space="preserve"> </w:t>
+      </w:r>
+      <w:proofErr w:type="spellStart"/>
+      <w:r>
+        <w:rPr>
+          <w:rFonts w:ascii="Arial" w:hAnsi="Arial" w:cs="Arial"/>
+          <w:color w:val="202122"/>
+          <w:sz w:val="21"/>
+          <w:szCs w:val="21"/>
+          <w:shd w:val="clear" w:color="auto" w:fill="FFFFFF"/>
+        </w:rPr>
+        <w:t>standar</w:t>
+      </w:r>
+      <w:proofErr w:type="spellEnd"/>
+      <w:r>
+        <w:rPr>
+          <w:rFonts w:ascii="Arial" w:hAnsi="Arial" w:cs="Arial"/>
+          <w:color w:val="202122"/>
+          <w:sz w:val="21"/>
+          <w:szCs w:val="21"/>
+          <w:shd w:val="clear" w:color="auto" w:fill="FFFFFF"/>
+        </w:rPr>
+        <w:t xml:space="preserve"> </w:t>
+      </w:r>
+      <w:proofErr w:type="spellStart"/>
+      <w:r>
+        <w:rPr>
+          <w:rFonts w:ascii="Arial" w:hAnsi="Arial" w:cs="Arial"/>
+          <w:color w:val="202122"/>
+          <w:sz w:val="21"/>
+          <w:szCs w:val="21"/>
+          <w:shd w:val="clear" w:color="auto" w:fill="FFFFFF"/>
+        </w:rPr>
+        <w:t>untuk</w:t>
+      </w:r>
+      <w:proofErr w:type="spellEnd"/>
+      <w:r>
+        <w:rPr>
+          <w:rFonts w:ascii="Arial" w:hAnsi="Arial" w:cs="Arial"/>
+          <w:color w:val="202122"/>
+          <w:sz w:val="21"/>
+          <w:szCs w:val="21"/>
+          <w:shd w:val="clear" w:color="auto" w:fill="FFFFFF"/>
+        </w:rPr>
+        <w:t xml:space="preserve"> </w:t>
+      </w:r>
+      <w:proofErr w:type="spellStart"/>
+      <w:r>
+        <w:rPr>
+          <w:rFonts w:ascii="Arial" w:hAnsi="Arial" w:cs="Arial"/>
+          <w:color w:val="202122"/>
+          <w:sz w:val="21"/>
+          <w:szCs w:val="21"/>
+          <w:shd w:val="clear" w:color="auto" w:fill="FFFFFF"/>
+        </w:rPr>
+        <w:t>memerintah</w:t>
+      </w:r>
+      <w:proofErr w:type="spellEnd"/>
+      <w:r>
+        <w:rPr>
+          <w:rFonts w:ascii="Arial" w:hAnsi="Arial" w:cs="Arial"/>
+          <w:color w:val="202122"/>
+          <w:sz w:val="21"/>
+          <w:szCs w:val="21"/>
+          <w:shd w:val="clear" w:color="auto" w:fill="FFFFFF"/>
+        </w:rPr>
+        <w:t xml:space="preserve"> </w:t>
+      </w:r>
+      <w:proofErr w:type="spellStart"/>
+      <w:r>
+        <w:rPr>
+          <w:rFonts w:ascii="Arial" w:hAnsi="Arial" w:cs="Arial"/>
+          <w:color w:val="202122"/>
+          <w:sz w:val="21"/>
+          <w:szCs w:val="21"/>
+          <w:shd w:val="clear" w:color="auto" w:fill="FFFFFF"/>
+        </w:rPr>
+        <w:t>komputer</w:t>
+      </w:r>
+      <w:proofErr w:type="spellEnd"/>
+      <w:r>
+        <w:rPr>
+          <w:rFonts w:ascii="Arial" w:hAnsi="Arial" w:cs="Arial"/>
+          <w:color w:val="202122"/>
+          <w:sz w:val="21"/>
+          <w:szCs w:val="21"/>
+          <w:shd w:val="clear" w:color="auto" w:fill="FFFFFF"/>
+        </w:rPr>
+        <w:t xml:space="preserve"> agar </w:t>
+      </w:r>
+      <w:proofErr w:type="spellStart"/>
+      <w:r>
+        <w:rPr>
+          <w:rFonts w:ascii="Arial" w:hAnsi="Arial" w:cs="Arial"/>
+          <w:color w:val="202122"/>
+          <w:sz w:val="21"/>
+          <w:szCs w:val="21"/>
+          <w:shd w:val="clear" w:color="auto" w:fill="FFFFFF"/>
+        </w:rPr>
+        <w:t>menjalankan</w:t>
+      </w:r>
+      <w:proofErr w:type="spellEnd"/>
+      <w:r>
+        <w:rPr>
+          <w:rFonts w:ascii="Arial" w:hAnsi="Arial" w:cs="Arial"/>
+          <w:color w:val="202122"/>
+          <w:sz w:val="21"/>
+          <w:szCs w:val="21"/>
+          <w:shd w:val="clear" w:color="auto" w:fill="FFFFFF"/>
+        </w:rPr>
+        <w:t xml:space="preserve"> </w:t>
+      </w:r>
+      <w:proofErr w:type="spellStart"/>
+      <w:r>
+        <w:rPr>
+          <w:rFonts w:ascii="Arial" w:hAnsi="Arial" w:cs="Arial"/>
+          <w:color w:val="202122"/>
+          <w:sz w:val="21"/>
+          <w:szCs w:val="21"/>
+          <w:shd w:val="clear" w:color="auto" w:fill="FFFFFF"/>
+        </w:rPr>
+        <w:t>fungsi</w:t>
+      </w:r>
+      <w:proofErr w:type="spellEnd"/>
+      <w:r>
+        <w:rPr>
+          <w:rFonts w:ascii="Arial" w:hAnsi="Arial" w:cs="Arial"/>
+          <w:color w:val="202122"/>
+          <w:sz w:val="21"/>
+          <w:szCs w:val="21"/>
+          <w:shd w:val="clear" w:color="auto" w:fill="FFFFFF"/>
+        </w:rPr>
+        <w:t xml:space="preserve"> </w:t>
+      </w:r>
+      <w:proofErr w:type="spellStart"/>
+      <w:r>
+        <w:rPr>
+          <w:rFonts w:ascii="Arial" w:hAnsi="Arial" w:cs="Arial"/>
+          <w:color w:val="202122"/>
+          <w:sz w:val="21"/>
+          <w:szCs w:val="21"/>
+          <w:shd w:val="clear" w:color="auto" w:fill="FFFFFF"/>
+        </w:rPr>
+        <w:t>tertentu</w:t>
+      </w:r>
+      <w:proofErr w:type="spellEnd"/>
+      <w:r>
+        <w:rPr>
+          <w:rFonts w:ascii="Arial" w:hAnsi="Arial" w:cs="Arial"/>
+          <w:color w:val="202122"/>
+          <w:sz w:val="21"/>
+          <w:szCs w:val="21"/>
+          <w:shd w:val="clear" w:color="auto" w:fill="FFFFFF"/>
+        </w:rPr>
+        <w:t xml:space="preserve">. Bahasa </w:t>
+      </w:r>
+      <w:proofErr w:type="spellStart"/>
+      <w:r>
+        <w:rPr>
+          <w:rFonts w:ascii="Arial" w:hAnsi="Arial" w:cs="Arial"/>
+          <w:color w:val="202122"/>
+          <w:sz w:val="21"/>
+          <w:szCs w:val="21"/>
+          <w:shd w:val="clear" w:color="auto" w:fill="FFFFFF"/>
+        </w:rPr>
+        <w:t>pemrograman</w:t>
+      </w:r>
+      <w:proofErr w:type="spellEnd"/>
+      <w:r>
+        <w:rPr>
+          <w:rFonts w:ascii="Arial" w:hAnsi="Arial" w:cs="Arial"/>
+          <w:color w:val="202122"/>
+          <w:sz w:val="21"/>
+          <w:szCs w:val="21"/>
+          <w:shd w:val="clear" w:color="auto" w:fill="FFFFFF"/>
+        </w:rPr>
+        <w:t xml:space="preserve"> </w:t>
+      </w:r>
+      <w:proofErr w:type="spellStart"/>
+      <w:r>
+        <w:rPr>
+          <w:rFonts w:ascii="Arial" w:hAnsi="Arial" w:cs="Arial"/>
+          <w:color w:val="202122"/>
+          <w:sz w:val="21"/>
+          <w:szCs w:val="21"/>
+          <w:shd w:val="clear" w:color="auto" w:fill="FFFFFF"/>
+        </w:rPr>
+        <w:t>ini</w:t>
+      </w:r>
+      <w:proofErr w:type="spellEnd"/>
+      <w:r>
+        <w:rPr>
+          <w:rFonts w:ascii="Arial" w:hAnsi="Arial" w:cs="Arial"/>
+          <w:color w:val="202122"/>
+          <w:sz w:val="21"/>
+          <w:szCs w:val="21"/>
+          <w:shd w:val="clear" w:color="auto" w:fill="FFFFFF"/>
+        </w:rPr>
+        <w:t xml:space="preserve"> </w:t>
+      </w:r>
+      <w:proofErr w:type="spellStart"/>
+      <w:r>
+        <w:rPr>
+          <w:rFonts w:ascii="Arial" w:hAnsi="Arial" w:cs="Arial"/>
+          <w:color w:val="202122"/>
+          <w:sz w:val="21"/>
+          <w:szCs w:val="21"/>
+          <w:shd w:val="clear" w:color="auto" w:fill="FFFFFF"/>
+        </w:rPr>
+        <w:t>merupakan</w:t>
+      </w:r>
+      <w:proofErr w:type="spellEnd"/>
+      <w:r>
+        <w:rPr>
+          <w:rFonts w:ascii="Arial" w:hAnsi="Arial" w:cs="Arial"/>
+          <w:color w:val="202122"/>
+          <w:sz w:val="21"/>
+          <w:szCs w:val="21"/>
+          <w:shd w:val="clear" w:color="auto" w:fill="FFFFFF"/>
+        </w:rPr>
+        <w:t xml:space="preserve"> </w:t>
+      </w:r>
+      <w:proofErr w:type="spellStart"/>
+      <w:r>
+        <w:rPr>
+          <w:rFonts w:ascii="Arial" w:hAnsi="Arial" w:cs="Arial"/>
+          <w:color w:val="202122"/>
+          <w:sz w:val="21"/>
+          <w:szCs w:val="21"/>
+          <w:shd w:val="clear" w:color="auto" w:fill="FFFFFF"/>
+        </w:rPr>
+        <w:t>suatu</w:t>
+      </w:r>
+      <w:proofErr w:type="spellEnd"/>
+      <w:r>
+        <w:rPr>
+          <w:rFonts w:ascii="Arial" w:hAnsi="Arial" w:cs="Arial"/>
+          <w:color w:val="202122"/>
+          <w:sz w:val="21"/>
+          <w:szCs w:val="21"/>
+          <w:shd w:val="clear" w:color="auto" w:fill="FFFFFF"/>
+        </w:rPr>
+        <w:t xml:space="preserve"> </w:t>
+      </w:r>
+      <w:proofErr w:type="spellStart"/>
+      <w:r>
+        <w:rPr>
+          <w:rFonts w:ascii="Arial" w:hAnsi="Arial" w:cs="Arial"/>
+          <w:color w:val="202122"/>
+          <w:sz w:val="21"/>
+          <w:szCs w:val="21"/>
+          <w:shd w:val="clear" w:color="auto" w:fill="FFFFFF"/>
+        </w:rPr>
+        <w:t>himpunan</w:t>
+      </w:r>
+      <w:proofErr w:type="spellEnd"/>
+      <w:r>
+        <w:rPr>
+          <w:rFonts w:ascii="Arial" w:hAnsi="Arial" w:cs="Arial"/>
+          <w:color w:val="202122"/>
+          <w:sz w:val="21"/>
+          <w:szCs w:val="21"/>
+          <w:shd w:val="clear" w:color="auto" w:fill="FFFFFF"/>
+        </w:rPr>
+        <w:t xml:space="preserve"> </w:t>
+      </w:r>
+      <w:proofErr w:type="spellStart"/>
+      <w:r>
+        <w:rPr>
+          <w:rFonts w:ascii="Arial" w:hAnsi="Arial" w:cs="Arial"/>
+          <w:color w:val="202122"/>
+          <w:sz w:val="21"/>
+          <w:szCs w:val="21"/>
+          <w:shd w:val="clear" w:color="auto" w:fill="FFFFFF"/>
+        </w:rPr>
+        <w:t>dari</w:t>
+      </w:r>
+      <w:proofErr w:type="spellEnd"/>
+      <w:r>
+        <w:rPr>
+          <w:rFonts w:ascii="Arial" w:hAnsi="Arial" w:cs="Arial"/>
+          <w:color w:val="202122"/>
+          <w:sz w:val="21"/>
+          <w:szCs w:val="21"/>
+          <w:shd w:val="clear" w:color="auto" w:fill="FFFFFF"/>
+        </w:rPr>
+        <w:t xml:space="preserve"> </w:t>
+      </w:r>
+      <w:proofErr w:type="spellStart"/>
+      <w:r>
+        <w:rPr>
+          <w:rFonts w:ascii="Arial" w:hAnsi="Arial" w:cs="Arial"/>
+          <w:color w:val="202122"/>
+          <w:sz w:val="21"/>
+          <w:szCs w:val="21"/>
+          <w:shd w:val="clear" w:color="auto" w:fill="FFFFFF"/>
+        </w:rPr>
+        <w:t>aturan</w:t>
+      </w:r>
+      <w:proofErr w:type="spellEnd"/>
+      <w:r>
+        <w:rPr>
+          <w:rFonts w:ascii="Arial" w:hAnsi="Arial" w:cs="Arial"/>
+          <w:color w:val="202122"/>
+          <w:sz w:val="21"/>
+          <w:szCs w:val="21"/>
+          <w:shd w:val="clear" w:color="auto" w:fill="FFFFFF"/>
+        </w:rPr>
+        <w:t xml:space="preserve"> </w:t>
+      </w:r>
+      <w:proofErr w:type="spellStart"/>
+      <w:r>
+        <w:rPr>
+          <w:rFonts w:ascii="Arial" w:hAnsi="Arial" w:cs="Arial"/>
+          <w:color w:val="202122"/>
+          <w:sz w:val="21"/>
+          <w:szCs w:val="21"/>
+          <w:shd w:val="clear" w:color="auto" w:fill="FFFFFF"/>
+        </w:rPr>
+        <w:t>sintaks</w:t>
+      </w:r>
+      <w:proofErr w:type="spellEnd"/>
+      <w:r>
+        <w:rPr>
+          <w:rFonts w:ascii="Arial" w:hAnsi="Arial" w:cs="Arial"/>
+          <w:color w:val="202122"/>
+          <w:sz w:val="21"/>
+          <w:szCs w:val="21"/>
+          <w:shd w:val="clear" w:color="auto" w:fill="FFFFFF"/>
+        </w:rPr>
+        <w:t xml:space="preserve"> dan </w:t>
+      </w:r>
+      <w:proofErr w:type="spellStart"/>
+      <w:r>
+        <w:rPr>
+          <w:rFonts w:ascii="Arial" w:hAnsi="Arial" w:cs="Arial"/>
+          <w:color w:val="202122"/>
+          <w:sz w:val="21"/>
+          <w:szCs w:val="21"/>
+          <w:shd w:val="clear" w:color="auto" w:fill="FFFFFF"/>
+        </w:rPr>
+        <w:t>semantik</w:t>
+      </w:r>
+      <w:proofErr w:type="spellEnd"/>
+      <w:r>
+        <w:rPr>
+          <w:rFonts w:ascii="Arial" w:hAnsi="Arial" w:cs="Arial"/>
+          <w:color w:val="202122"/>
+          <w:sz w:val="21"/>
+          <w:szCs w:val="21"/>
+          <w:shd w:val="clear" w:color="auto" w:fill="FFFFFF"/>
+        </w:rPr>
+        <w:t xml:space="preserve"> yang </w:t>
+      </w:r>
+      <w:proofErr w:type="spellStart"/>
+      <w:r>
+        <w:rPr>
+          <w:rFonts w:ascii="Arial" w:hAnsi="Arial" w:cs="Arial"/>
+          <w:color w:val="202122"/>
+          <w:sz w:val="21"/>
+          <w:szCs w:val="21"/>
+          <w:shd w:val="clear" w:color="auto" w:fill="FFFFFF"/>
+        </w:rPr>
+        <w:t>dipakai</w:t>
+      </w:r>
+      <w:proofErr w:type="spellEnd"/>
+      <w:r>
+        <w:rPr>
+          <w:rFonts w:ascii="Arial" w:hAnsi="Arial" w:cs="Arial"/>
+          <w:color w:val="202122"/>
+          <w:sz w:val="21"/>
+          <w:szCs w:val="21"/>
+          <w:shd w:val="clear" w:color="auto" w:fill="FFFFFF"/>
+        </w:rPr>
+        <w:t xml:space="preserve"> </w:t>
+      </w:r>
+      <w:proofErr w:type="spellStart"/>
+      <w:r>
+        <w:rPr>
+          <w:rFonts w:ascii="Arial" w:hAnsi="Arial" w:cs="Arial"/>
+          <w:color w:val="202122"/>
+          <w:sz w:val="21"/>
+          <w:szCs w:val="21"/>
+          <w:shd w:val="clear" w:color="auto" w:fill="FFFFFF"/>
+        </w:rPr>
+        <w:t>untuk</w:t>
+      </w:r>
+      <w:proofErr w:type="spellEnd"/>
+      <w:r>
+        <w:rPr>
+          <w:rFonts w:ascii="Arial" w:hAnsi="Arial" w:cs="Arial"/>
+          <w:color w:val="202122"/>
+          <w:sz w:val="21"/>
+          <w:szCs w:val="21"/>
+          <w:shd w:val="clear" w:color="auto" w:fill="FFFFFF"/>
+        </w:rPr>
+        <w:t xml:space="preserve"> </w:t>
+      </w:r>
+      <w:proofErr w:type="spellStart"/>
+      <w:r>
+        <w:rPr>
+          <w:rFonts w:ascii="Arial" w:hAnsi="Arial" w:cs="Arial"/>
+          <w:color w:val="202122"/>
+          <w:sz w:val="21"/>
+          <w:szCs w:val="21"/>
+          <w:shd w:val="clear" w:color="auto" w:fill="FFFFFF"/>
+        </w:rPr>
+        <w:t>mendefinisikan</w:t>
+      </w:r>
+      <w:proofErr w:type="spellEnd"/>
+      <w:r>
+        <w:rPr>
+          <w:rFonts w:ascii="Arial" w:hAnsi="Arial" w:cs="Arial"/>
+          <w:color w:val="202122"/>
+          <w:sz w:val="21"/>
+          <w:szCs w:val="21"/>
+          <w:shd w:val="clear" w:color="auto" w:fill="FFFFFF"/>
+        </w:rPr>
+        <w:t xml:space="preserve"> program </w:t>
+      </w:r>
+      <w:proofErr w:type="spellStart"/>
+      <w:r>
+        <w:rPr>
+          <w:rFonts w:ascii="Arial" w:hAnsi="Arial" w:cs="Arial"/>
+          <w:color w:val="202122"/>
+          <w:sz w:val="21"/>
+          <w:szCs w:val="21"/>
+          <w:shd w:val="clear" w:color="auto" w:fill="FFFFFF"/>
+        </w:rPr>
+        <w:t>komputer</w:t>
+      </w:r>
+      <w:proofErr w:type="spellEnd"/>
+      <w:r>
+        <w:rPr>
+          <w:rFonts w:ascii="Arial" w:hAnsi="Arial" w:cs="Arial"/>
+          <w:color w:val="202122"/>
+          <w:sz w:val="21"/>
+          <w:szCs w:val="21"/>
+          <w:shd w:val="clear" w:color="auto" w:fill="FFFFFF"/>
+        </w:rPr>
+        <w:t xml:space="preserve">. Bahasa </w:t>
+      </w:r>
+      <w:proofErr w:type="spellStart"/>
+      <w:r>
+        <w:rPr>
+          <w:rFonts w:ascii="Arial" w:hAnsi="Arial" w:cs="Arial"/>
+          <w:color w:val="202122"/>
+          <w:sz w:val="21"/>
+          <w:szCs w:val="21"/>
+          <w:shd w:val="clear" w:color="auto" w:fill="FFFFFF"/>
+        </w:rPr>
+        <w:t>ini</w:t>
+      </w:r>
+      <w:proofErr w:type="spellEnd"/>
+      <w:r>
+        <w:rPr>
+          <w:rFonts w:ascii="Arial" w:hAnsi="Arial" w:cs="Arial"/>
+          <w:color w:val="202122"/>
+          <w:sz w:val="21"/>
+          <w:szCs w:val="21"/>
+          <w:shd w:val="clear" w:color="auto" w:fill="FFFFFF"/>
+        </w:rPr>
+        <w:t xml:space="preserve"> </w:t>
+      </w:r>
+      <w:proofErr w:type="spellStart"/>
+      <w:r>
+        <w:rPr>
+          <w:rFonts w:ascii="Arial" w:hAnsi="Arial" w:cs="Arial"/>
+          <w:color w:val="202122"/>
+          <w:sz w:val="21"/>
+          <w:szCs w:val="21"/>
+          <w:shd w:val="clear" w:color="auto" w:fill="FFFFFF"/>
+        </w:rPr>
+        <w:t>memungkinkan</w:t>
+      </w:r>
+      <w:proofErr w:type="spellEnd"/>
+      <w:r>
+        <w:rPr>
+          <w:rFonts w:ascii="Arial" w:hAnsi="Arial" w:cs="Arial"/>
+          <w:color w:val="202122"/>
+          <w:sz w:val="21"/>
+          <w:szCs w:val="21"/>
+          <w:shd w:val="clear" w:color="auto" w:fill="FFFFFF"/>
+        </w:rPr>
+        <w:t xml:space="preserve"> </w:t>
+      </w:r>
+      <w:proofErr w:type="spellStart"/>
+      <w:r>
+        <w:rPr>
+          <w:rFonts w:ascii="Arial" w:hAnsi="Arial" w:cs="Arial"/>
+          <w:color w:val="202122"/>
+          <w:sz w:val="21"/>
+          <w:szCs w:val="21"/>
+          <w:shd w:val="clear" w:color="auto" w:fill="FFFFFF"/>
+        </w:rPr>
+        <w:t>seorang</w:t>
+      </w:r>
+      <w:proofErr w:type="spellEnd"/>
+      <w:r>
+        <w:rPr>
+          <w:rFonts w:ascii="Arial" w:hAnsi="Arial" w:cs="Arial"/>
+          <w:color w:val="202122"/>
+          <w:sz w:val="21"/>
+          <w:szCs w:val="21"/>
+          <w:shd w:val="clear" w:color="auto" w:fill="FFFFFF"/>
+        </w:rPr>
+        <w:t xml:space="preserve"> programmer </w:t>
+      </w:r>
+      <w:proofErr w:type="spellStart"/>
+      <w:r>
+        <w:rPr>
+          <w:rFonts w:ascii="Arial" w:hAnsi="Arial" w:cs="Arial"/>
+          <w:color w:val="202122"/>
+          <w:sz w:val="21"/>
+          <w:szCs w:val="21"/>
+          <w:shd w:val="clear" w:color="auto" w:fill="FFFFFF"/>
+        </w:rPr>
+        <w:t>dapat</w:t>
+      </w:r>
+      <w:proofErr w:type="spellEnd"/>
+      <w:r>
+        <w:rPr>
+          <w:rFonts w:ascii="Arial" w:hAnsi="Arial" w:cs="Arial"/>
+          <w:color w:val="202122"/>
+          <w:sz w:val="21"/>
+          <w:szCs w:val="21"/>
+          <w:shd w:val="clear" w:color="auto" w:fill="FFFFFF"/>
+        </w:rPr>
+        <w:t xml:space="preserve"> </w:t>
+      </w:r>
+      <w:proofErr w:type="spellStart"/>
+      <w:r>
+        <w:rPr>
+          <w:rFonts w:ascii="Arial" w:hAnsi="Arial" w:cs="Arial"/>
+          <w:color w:val="202122"/>
+          <w:sz w:val="21"/>
+          <w:szCs w:val="21"/>
+          <w:shd w:val="clear" w:color="auto" w:fill="FFFFFF"/>
+        </w:rPr>
+        <w:t>menentukan</w:t>
+      </w:r>
+      <w:proofErr w:type="spellEnd"/>
+      <w:r>
+        <w:rPr>
+          <w:rFonts w:ascii="Arial" w:hAnsi="Arial" w:cs="Arial"/>
+          <w:color w:val="202122"/>
+          <w:sz w:val="21"/>
+          <w:szCs w:val="21"/>
+          <w:shd w:val="clear" w:color="auto" w:fill="FFFFFF"/>
+        </w:rPr>
+        <w:t xml:space="preserve"> </w:t>
+      </w:r>
+      <w:proofErr w:type="spellStart"/>
+      <w:r>
+        <w:rPr>
+          <w:rFonts w:ascii="Arial" w:hAnsi="Arial" w:cs="Arial"/>
+          <w:color w:val="202122"/>
+          <w:sz w:val="21"/>
+          <w:szCs w:val="21"/>
+          <w:shd w:val="clear" w:color="auto" w:fill="FFFFFF"/>
+        </w:rPr>
+        <w:t>secara</w:t>
+      </w:r>
+      <w:proofErr w:type="spellEnd"/>
+      <w:r>
+        <w:rPr>
+          <w:rFonts w:ascii="Arial" w:hAnsi="Arial" w:cs="Arial"/>
+          <w:color w:val="202122"/>
+          <w:sz w:val="21"/>
+          <w:szCs w:val="21"/>
+          <w:shd w:val="clear" w:color="auto" w:fill="FFFFFF"/>
+        </w:rPr>
+        <w:t xml:space="preserve"> </w:t>
+      </w:r>
+      <w:proofErr w:type="spellStart"/>
+      <w:r>
+        <w:rPr>
+          <w:rFonts w:ascii="Arial" w:hAnsi="Arial" w:cs="Arial"/>
+          <w:color w:val="202122"/>
+          <w:sz w:val="21"/>
+          <w:szCs w:val="21"/>
+          <w:shd w:val="clear" w:color="auto" w:fill="FFFFFF"/>
+        </w:rPr>
+        <w:t>persis</w:t>
+      </w:r>
+      <w:proofErr w:type="spellEnd"/>
+      <w:r>
+        <w:rPr>
+          <w:rFonts w:ascii="Arial" w:hAnsi="Arial" w:cs="Arial"/>
+          <w:color w:val="202122"/>
+          <w:sz w:val="21"/>
+          <w:szCs w:val="21"/>
+          <w:shd w:val="clear" w:color="auto" w:fill="FFFFFF"/>
+        </w:rPr>
+        <w:t xml:space="preserve"> data mana yang </w:t>
+      </w:r>
+      <w:proofErr w:type="spellStart"/>
+      <w:r>
+        <w:rPr>
+          <w:rFonts w:ascii="Arial" w:hAnsi="Arial" w:cs="Arial"/>
+          <w:color w:val="202122"/>
+          <w:sz w:val="21"/>
+          <w:szCs w:val="21"/>
+          <w:shd w:val="clear" w:color="auto" w:fill="FFFFFF"/>
+        </w:rPr>
+        <w:t>akan</w:t>
+      </w:r>
+      <w:proofErr w:type="spellEnd"/>
+      <w:r>
+        <w:rPr>
+          <w:rFonts w:ascii="Arial" w:hAnsi="Arial" w:cs="Arial"/>
+          <w:color w:val="202122"/>
+          <w:sz w:val="21"/>
+          <w:szCs w:val="21"/>
+          <w:shd w:val="clear" w:color="auto" w:fill="FFFFFF"/>
+        </w:rPr>
+        <w:t xml:space="preserve"> </w:t>
+      </w:r>
+      <w:proofErr w:type="spellStart"/>
+      <w:r>
+        <w:rPr>
+          <w:rFonts w:ascii="Arial" w:hAnsi="Arial" w:cs="Arial"/>
+          <w:color w:val="202122"/>
+          <w:sz w:val="21"/>
+          <w:szCs w:val="21"/>
+          <w:shd w:val="clear" w:color="auto" w:fill="FFFFFF"/>
+        </w:rPr>
+        <w:t>diolah</w:t>
+      </w:r>
+      <w:proofErr w:type="spellEnd"/>
+      <w:r>
+        <w:rPr>
+          <w:rFonts w:ascii="Arial" w:hAnsi="Arial" w:cs="Arial"/>
+          <w:color w:val="202122"/>
+          <w:sz w:val="21"/>
+          <w:szCs w:val="21"/>
+          <w:shd w:val="clear" w:color="auto" w:fill="FFFFFF"/>
+        </w:rPr>
+        <w:t xml:space="preserve"> oleh </w:t>
+      </w:r>
+      <w:proofErr w:type="spellStart"/>
+      <w:r>
+        <w:rPr>
+          <w:rFonts w:ascii="Arial" w:hAnsi="Arial" w:cs="Arial"/>
+          <w:color w:val="202122"/>
+          <w:sz w:val="21"/>
+          <w:szCs w:val="21"/>
+          <w:shd w:val="clear" w:color="auto" w:fill="FFFFFF"/>
+        </w:rPr>
+        <w:t>komputer</w:t>
+      </w:r>
+      <w:proofErr w:type="spellEnd"/>
+      <w:r>
+        <w:rPr>
+          <w:rFonts w:ascii="Arial" w:hAnsi="Arial" w:cs="Arial"/>
+          <w:color w:val="202122"/>
+          <w:sz w:val="21"/>
+          <w:szCs w:val="21"/>
+          <w:shd w:val="clear" w:color="auto" w:fill="FFFFFF"/>
+        </w:rPr>
+        <w:t xml:space="preserve">, </w:t>
+      </w:r>
+      <w:proofErr w:type="spellStart"/>
+      <w:r>
+        <w:rPr>
+          <w:rFonts w:ascii="Arial" w:hAnsi="Arial" w:cs="Arial"/>
+          <w:color w:val="202122"/>
+          <w:sz w:val="21"/>
+          <w:szCs w:val="21"/>
+          <w:shd w:val="clear" w:color="auto" w:fill="FFFFFF"/>
+        </w:rPr>
+        <w:t>bagaimana</w:t>
+      </w:r>
+      <w:proofErr w:type="spellEnd"/>
+      <w:r>
+        <w:rPr>
+          <w:rFonts w:ascii="Arial" w:hAnsi="Arial" w:cs="Arial"/>
+          <w:color w:val="202122"/>
+          <w:sz w:val="21"/>
+          <w:szCs w:val="21"/>
+          <w:shd w:val="clear" w:color="auto" w:fill="FFFFFF"/>
+        </w:rPr>
+        <w:t xml:space="preserve"> data </w:t>
+      </w:r>
+      <w:proofErr w:type="spellStart"/>
+      <w:r>
+        <w:rPr>
+          <w:rFonts w:ascii="Arial" w:hAnsi="Arial" w:cs="Arial"/>
+          <w:color w:val="202122"/>
+          <w:sz w:val="21"/>
+          <w:szCs w:val="21"/>
+          <w:shd w:val="clear" w:color="auto" w:fill="FFFFFF"/>
+        </w:rPr>
+        <w:t>ini</w:t>
+      </w:r>
+      <w:proofErr w:type="spellEnd"/>
+      <w:r>
+        <w:rPr>
+          <w:rFonts w:ascii="Arial" w:hAnsi="Arial" w:cs="Arial"/>
+          <w:color w:val="202122"/>
+          <w:sz w:val="21"/>
+          <w:szCs w:val="21"/>
+          <w:shd w:val="clear" w:color="auto" w:fill="FFFFFF"/>
+        </w:rPr>
+        <w:t xml:space="preserve"> </w:t>
+      </w:r>
+      <w:proofErr w:type="spellStart"/>
+      <w:r>
+        <w:rPr>
+          <w:rFonts w:ascii="Arial" w:hAnsi="Arial" w:cs="Arial"/>
+          <w:color w:val="202122"/>
+          <w:sz w:val="21"/>
+          <w:szCs w:val="21"/>
+          <w:shd w:val="clear" w:color="auto" w:fill="FFFFFF"/>
+        </w:rPr>
+        <w:t>akan</w:t>
+      </w:r>
+      <w:proofErr w:type="spellEnd"/>
+      <w:r>
+        <w:rPr>
+          <w:rFonts w:ascii="Arial" w:hAnsi="Arial" w:cs="Arial"/>
+          <w:color w:val="202122"/>
+          <w:sz w:val="21"/>
+          <w:szCs w:val="21"/>
+          <w:shd w:val="clear" w:color="auto" w:fill="FFFFFF"/>
+        </w:rPr>
+        <w:t xml:space="preserve"> </w:t>
+      </w:r>
+      <w:proofErr w:type="spellStart"/>
+      <w:r>
+        <w:rPr>
+          <w:rFonts w:ascii="Arial" w:hAnsi="Arial" w:cs="Arial"/>
+          <w:color w:val="202122"/>
+          <w:sz w:val="21"/>
+          <w:szCs w:val="21"/>
+          <w:shd w:val="clear" w:color="auto" w:fill="FFFFFF"/>
+        </w:rPr>
+        <w:t>disimpan</w:t>
+      </w:r>
+      <w:proofErr w:type="spellEnd"/>
+      <w:r>
+        <w:rPr>
+          <w:rFonts w:ascii="Arial" w:hAnsi="Arial" w:cs="Arial"/>
+          <w:color w:val="202122"/>
+          <w:sz w:val="21"/>
+          <w:szCs w:val="21"/>
+          <w:shd w:val="clear" w:color="auto" w:fill="FFFFFF"/>
+        </w:rPr>
+        <w:t>/</w:t>
+      </w:r>
+      <w:proofErr w:type="spellStart"/>
+      <w:r>
+        <w:rPr>
+          <w:rFonts w:ascii="Arial" w:hAnsi="Arial" w:cs="Arial"/>
+          <w:color w:val="202122"/>
+          <w:sz w:val="21"/>
+          <w:szCs w:val="21"/>
+          <w:shd w:val="clear" w:color="auto" w:fill="FFFFFF"/>
+        </w:rPr>
+        <w:t>diteruskan</w:t>
+      </w:r>
+      <w:proofErr w:type="spellEnd"/>
+      <w:r>
+        <w:rPr>
+          <w:rFonts w:ascii="Arial" w:hAnsi="Arial" w:cs="Arial"/>
+          <w:color w:val="202122"/>
+          <w:sz w:val="21"/>
+          <w:szCs w:val="21"/>
+          <w:shd w:val="clear" w:color="auto" w:fill="FFFFFF"/>
+        </w:rPr>
+        <w:t xml:space="preserve">, dan </w:t>
+      </w:r>
+      <w:proofErr w:type="spellStart"/>
+      <w:r>
+        <w:rPr>
+          <w:rFonts w:ascii="Arial" w:hAnsi="Arial" w:cs="Arial"/>
+          <w:color w:val="202122"/>
+          <w:sz w:val="21"/>
+          <w:szCs w:val="21"/>
+          <w:shd w:val="clear" w:color="auto" w:fill="FFFFFF"/>
+        </w:rPr>
+        <w:t>jenis</w:t>
+      </w:r>
+      <w:proofErr w:type="spellEnd"/>
+      <w:r>
+        <w:rPr>
+          <w:rFonts w:ascii="Arial" w:hAnsi="Arial" w:cs="Arial"/>
+          <w:color w:val="202122"/>
+          <w:sz w:val="21"/>
+          <w:szCs w:val="21"/>
+          <w:shd w:val="clear" w:color="auto" w:fill="FFFFFF"/>
+        </w:rPr>
+        <w:t xml:space="preserve"> </w:t>
+      </w:r>
+      <w:proofErr w:type="spellStart"/>
+      <w:r>
+        <w:rPr>
+          <w:rFonts w:ascii="Arial" w:hAnsi="Arial" w:cs="Arial"/>
+          <w:color w:val="202122"/>
+          <w:sz w:val="21"/>
+          <w:szCs w:val="21"/>
+          <w:shd w:val="clear" w:color="auto" w:fill="FFFFFF"/>
+        </w:rPr>
+        <w:t>langkah</w:t>
+      </w:r>
+      <w:proofErr w:type="spellEnd"/>
+      <w:r>
+        <w:rPr>
+          <w:rFonts w:ascii="Arial" w:hAnsi="Arial" w:cs="Arial"/>
+          <w:color w:val="202122"/>
+          <w:sz w:val="21"/>
+          <w:szCs w:val="21"/>
+          <w:shd w:val="clear" w:color="auto" w:fill="FFFFFF"/>
+        </w:rPr>
+        <w:t xml:space="preserve"> </w:t>
+      </w:r>
+      <w:proofErr w:type="spellStart"/>
+      <w:r>
+        <w:rPr>
+          <w:rFonts w:ascii="Arial" w:hAnsi="Arial" w:cs="Arial"/>
+          <w:color w:val="202122"/>
+          <w:sz w:val="21"/>
+          <w:szCs w:val="21"/>
+          <w:shd w:val="clear" w:color="auto" w:fill="FFFFFF"/>
+        </w:rPr>
+        <w:t>apa</w:t>
+      </w:r>
+      <w:proofErr w:type="spellEnd"/>
+      <w:r>
+        <w:rPr>
+          <w:rFonts w:ascii="Arial" w:hAnsi="Arial" w:cs="Arial"/>
+          <w:color w:val="202122"/>
+          <w:sz w:val="21"/>
+          <w:szCs w:val="21"/>
+          <w:shd w:val="clear" w:color="auto" w:fill="FFFFFF"/>
+        </w:rPr>
+        <w:t xml:space="preserve"> </w:t>
+      </w:r>
+      <w:proofErr w:type="spellStart"/>
+      <w:r>
+        <w:rPr>
+          <w:rFonts w:ascii="Arial" w:hAnsi="Arial" w:cs="Arial"/>
+          <w:color w:val="202122"/>
+          <w:sz w:val="21"/>
+          <w:szCs w:val="21"/>
+          <w:shd w:val="clear" w:color="auto" w:fill="FFFFFF"/>
+        </w:rPr>
+        <w:t>secara</w:t>
+      </w:r>
+      <w:proofErr w:type="spellEnd"/>
+      <w:r>
+        <w:rPr>
+          <w:rFonts w:ascii="Arial" w:hAnsi="Arial" w:cs="Arial"/>
+          <w:color w:val="202122"/>
+          <w:sz w:val="21"/>
+          <w:szCs w:val="21"/>
+          <w:shd w:val="clear" w:color="auto" w:fill="FFFFFF"/>
+        </w:rPr>
+        <w:t xml:space="preserve"> </w:t>
+      </w:r>
+      <w:proofErr w:type="spellStart"/>
+      <w:r>
+        <w:rPr>
+          <w:rFonts w:ascii="Arial" w:hAnsi="Arial" w:cs="Arial"/>
+          <w:color w:val="202122"/>
+          <w:sz w:val="21"/>
+          <w:szCs w:val="21"/>
+          <w:shd w:val="clear" w:color="auto" w:fill="FFFFFF"/>
+        </w:rPr>
+        <w:t>persis</w:t>
+      </w:r>
+      <w:proofErr w:type="spellEnd"/>
+      <w:r>
+        <w:rPr>
+          <w:rFonts w:ascii="Arial" w:hAnsi="Arial" w:cs="Arial"/>
+          <w:color w:val="202122"/>
+          <w:sz w:val="21"/>
+          <w:szCs w:val="21"/>
+          <w:shd w:val="clear" w:color="auto" w:fill="FFFFFF"/>
+        </w:rPr>
+        <w:t xml:space="preserve"> yang </w:t>
+      </w:r>
+      <w:proofErr w:type="spellStart"/>
+      <w:r>
+        <w:rPr>
+          <w:rFonts w:ascii="Arial" w:hAnsi="Arial" w:cs="Arial"/>
+          <w:color w:val="202122"/>
+          <w:sz w:val="21"/>
+          <w:szCs w:val="21"/>
+          <w:shd w:val="clear" w:color="auto" w:fill="FFFFFF"/>
+        </w:rPr>
+        <w:t>akan</w:t>
+      </w:r>
+      <w:proofErr w:type="spellEnd"/>
+      <w:r>
+        <w:rPr>
+          <w:rFonts w:ascii="Arial" w:hAnsi="Arial" w:cs="Arial"/>
+          <w:color w:val="202122"/>
+          <w:sz w:val="21"/>
+          <w:szCs w:val="21"/>
+          <w:shd w:val="clear" w:color="auto" w:fill="FFFFFF"/>
+        </w:rPr>
+        <w:t xml:space="preserve"> </w:t>
+      </w:r>
+      <w:proofErr w:type="spellStart"/>
+      <w:r>
+        <w:rPr>
+          <w:rFonts w:ascii="Arial" w:hAnsi="Arial" w:cs="Arial"/>
+          <w:color w:val="202122"/>
+          <w:sz w:val="21"/>
+          <w:szCs w:val="21"/>
+          <w:shd w:val="clear" w:color="auto" w:fill="FFFFFF"/>
+        </w:rPr>
+        <w:t>diambil</w:t>
+      </w:r>
+      <w:proofErr w:type="spellEnd"/>
+      <w:r>
+        <w:rPr>
+          <w:rFonts w:ascii="Arial" w:hAnsi="Arial" w:cs="Arial"/>
+          <w:color w:val="202122"/>
+          <w:sz w:val="21"/>
+          <w:szCs w:val="21"/>
+          <w:shd w:val="clear" w:color="auto" w:fill="FFFFFF"/>
+        </w:rPr>
+        <w:t xml:space="preserve"> </w:t>
+      </w:r>
+      <w:proofErr w:type="spellStart"/>
+      <w:r>
+        <w:rPr>
+          <w:rFonts w:ascii="Arial" w:hAnsi="Arial" w:cs="Arial"/>
+          <w:color w:val="202122"/>
+          <w:sz w:val="21"/>
+          <w:szCs w:val="21"/>
+          <w:shd w:val="clear" w:color="auto" w:fill="FFFFFF"/>
+        </w:rPr>
+        <w:t>dalam</w:t>
+      </w:r>
+      <w:proofErr w:type="spellEnd"/>
+      <w:r>
+        <w:rPr>
+          <w:rFonts w:ascii="Arial" w:hAnsi="Arial" w:cs="Arial"/>
+          <w:color w:val="202122"/>
+          <w:sz w:val="21"/>
+          <w:szCs w:val="21"/>
+          <w:shd w:val="clear" w:color="auto" w:fill="FFFFFF"/>
+        </w:rPr>
+        <w:t xml:space="preserve"> </w:t>
+      </w:r>
+      <w:proofErr w:type="spellStart"/>
+      <w:r>
+        <w:rPr>
+          <w:rFonts w:ascii="Arial" w:hAnsi="Arial" w:cs="Arial"/>
+          <w:color w:val="202122"/>
+          <w:sz w:val="21"/>
+          <w:szCs w:val="21"/>
+          <w:shd w:val="clear" w:color="auto" w:fill="FFFFFF"/>
+        </w:rPr>
+        <w:t>berbagai</w:t>
+      </w:r>
+      <w:proofErr w:type="spellEnd"/>
+      <w:r>
+        <w:rPr>
+          <w:rFonts w:ascii="Arial" w:hAnsi="Arial" w:cs="Arial"/>
+          <w:color w:val="202122"/>
+          <w:sz w:val="21"/>
+          <w:szCs w:val="21"/>
+          <w:shd w:val="clear" w:color="auto" w:fill="FFFFFF"/>
+        </w:rPr>
+        <w:t xml:space="preserve"> </w:t>
+      </w:r>
+      <w:proofErr w:type="spellStart"/>
+      <w:r>
+        <w:rPr>
+          <w:rFonts w:ascii="Arial" w:hAnsi="Arial" w:cs="Arial"/>
+          <w:color w:val="202122"/>
+          <w:sz w:val="21"/>
+          <w:szCs w:val="21"/>
+          <w:shd w:val="clear" w:color="auto" w:fill="FFFFFF"/>
+        </w:rPr>
+        <w:t>situasi</w:t>
+      </w:r>
+      <w:proofErr w:type="spellEnd"/>
+      <w:r>
+        <w:rPr>
+          <w:rFonts w:ascii="Arial" w:hAnsi="Arial" w:cs="Arial"/>
+          <w:color w:val="202122"/>
+          <w:sz w:val="21"/>
+          <w:szCs w:val="21"/>
+          <w:shd w:val="clear" w:color="auto" w:fill="FFFFFF"/>
+        </w:rPr>
+        <w:t>.</w:t>
+      </w:r>
+    </w:p>
+    <w:p>
+      <w:pPr>
+        <w:rPr>
+          <w:lang w:val="en-US"/>
+        </w:rPr>
+      </w:pPr>
     </w:p>
     <w:p>
       <w:pPr>

</xml_diff>